<commit_message>
update and add xml, json
</commit_message>
<xml_diff>
--- a/db/sakaeva_ilyuza/1/FCB.docx
+++ b/db/sakaeva_ilyuza/1/FCB.docx
@@ -125,7 +125,6 @@
         <w:spacing w:after="0" w:line="360" w:lineRule="auto"/>
         <w:rPr>
           <w:sz w:val="28"/>
-          <w:lang w:val="en-US"/>
         </w:rPr>
       </w:pPr>
       <w:r>
@@ -137,7 +136,6 @@
       <w:r>
         <w:rPr>
           <w:sz w:val="28"/>
-          <w:lang w:val="en-US"/>
         </w:rPr>
         <w:t>:</w:t>
       </w:r>
@@ -181,13 +179,7 @@
         <w:rPr>
           <w:sz w:val="28"/>
         </w:rPr>
-        <w:t>- к</w:t>
-      </w:r>
-      <w:r>
-        <w:rPr>
-          <w:sz w:val="28"/>
-        </w:rPr>
-        <w:t xml:space="preserve">ачество игры </w:t>
+        <w:t xml:space="preserve">- качество игры </w:t>
       </w:r>
     </w:p>
     <w:p>
@@ -315,56 +307,36 @@
         </w:rPr>
         <w:t xml:space="preserve">- достижения </w:t>
       </w:r>
-    </w:p>
-    <w:p>
-      <w:pPr>
-        <w:spacing w:after="0" w:line="276" w:lineRule="auto"/>
-        <w:rPr>
-          <w:sz w:val="28"/>
-        </w:rPr>
-      </w:pPr>
-      <w:r>
-        <w:rPr>
-          <w:sz w:val="28"/>
-        </w:rPr>
-        <w:t xml:space="preserve">- </w:t>
-      </w:r>
-      <w:r>
-        <w:rPr>
-          <w:sz w:val="28"/>
-        </w:rPr>
-        <w:t>трофеи</w:t>
-      </w:r>
-    </w:p>
-    <w:p>
-      <w:pPr>
-        <w:spacing w:after="0" w:line="276" w:lineRule="auto"/>
-        <w:rPr>
-          <w:sz w:val="28"/>
-        </w:rPr>
-      </w:pPr>
-      <w:r>
-        <w:rPr>
-          <w:sz w:val="28"/>
-        </w:rPr>
-        <w:t xml:space="preserve">- </w:t>
-      </w:r>
-      <w:r>
-        <w:rPr>
-          <w:sz w:val="28"/>
-        </w:rPr>
-        <w:t>рекорды</w:t>
-      </w:r>
-    </w:p>
-    <w:p>
-      <w:pPr>
-        <w:spacing w:after="0" w:line="276" w:lineRule="auto"/>
-        <w:rPr>
-          <w:sz w:val="28"/>
-        </w:rPr>
-      </w:pPr>
       <w:bookmarkStart w:id="0" w:name="_GoBack"/>
       <w:bookmarkEnd w:id="0"/>
+    </w:p>
+    <w:p>
+      <w:pPr>
+        <w:spacing w:after="0" w:line="276" w:lineRule="auto"/>
+        <w:rPr>
+          <w:sz w:val="28"/>
+        </w:rPr>
+      </w:pPr>
+      <w:r>
+        <w:rPr>
+          <w:sz w:val="28"/>
+        </w:rPr>
+        <w:t xml:space="preserve">- </w:t>
+      </w:r>
+      <w:r>
+        <w:rPr>
+          <w:sz w:val="28"/>
+        </w:rPr>
+        <w:t>рекорды</w:t>
+      </w:r>
+    </w:p>
+    <w:p>
+      <w:pPr>
+        <w:spacing w:after="0" w:line="276" w:lineRule="auto"/>
+        <w:rPr>
+          <w:sz w:val="28"/>
+        </w:rPr>
+      </w:pPr>
     </w:p>
     <w:p>
       <w:pPr>
@@ -901,6 +873,7 @@
   <w:style w:type="character" w:default="1" w:styleId="a0">
     <w:name w:val="Default Paragraph Font"/>
     <w:uiPriority w:val="1"/>
+    <w:semiHidden/>
     <w:unhideWhenUsed/>
   </w:style>
   <w:style w:type="table" w:default="1" w:styleId="a1">

</xml_diff>